<commit_message>
day2 props and state
</commit_message>
<xml_diff>
--- a/class assignments.docx
+++ b/class assignments.docx
@@ -4,6 +4,14 @@
   <w:body>
     <w:p>
       <w:pPr>
+        <w:ind w:left="720" w:hanging="360"/>
+      </w:pPr>
+      <w:r>
+        <w:t>Props- day1</w:t>
+      </w:r>
+    </w:p>
+    <w:p>
+      <w:pPr>
         <w:pStyle w:val="ListParagraph"/>
         <w:numPr>
           <w:ilvl w:val="0"/>
@@ -73,6 +81,12 @@
       </w:r>
       <w:proofErr w:type="spellEnd"/>
       <w:proofErr w:type="gramEnd"/>
+      <w:r>
+        <w:rPr>
+          <w:lang w:val="en-US"/>
+        </w:rPr>
+        <w:t>.</w:t>
+      </w:r>
     </w:p>
     <w:p>
       <w:pPr>
@@ -89,7 +103,21 @@
         <w:rPr>
           <w:lang w:val="en-US"/>
         </w:rPr>
-        <w:t>Create a car component to display its color and make</w:t>
+        <w:t xml:space="preserve">Create </w:t>
+      </w:r>
+      <w:proofErr w:type="spellStart"/>
+      <w:r>
+        <w:rPr>
+          <w:lang w:val="en-US"/>
+        </w:rPr>
+        <w:t>GreetProps</w:t>
+      </w:r>
+      <w:proofErr w:type="spellEnd"/>
+      <w:r>
+        <w:rPr>
+          <w:lang w:val="en-US"/>
+        </w:rPr>
+        <w:t xml:space="preserve"> to have name and role. </w:t>
       </w:r>
     </w:p>
     <w:p>
@@ -99,6 +127,166 @@
           <w:ilvl w:val="0"/>
           <w:numId w:val="1"/>
         </w:numPr>
+        <w:rPr>
+          <w:lang w:val="en-US"/>
+        </w:rPr>
+      </w:pPr>
+      <w:r>
+        <w:rPr>
+          <w:lang w:val="en-US"/>
+        </w:rPr>
+        <w:t xml:space="preserve">Create </w:t>
+      </w:r>
+      <w:proofErr w:type="gramStart"/>
+      <w:r>
+        <w:rPr>
+          <w:lang w:val="en-US"/>
+        </w:rPr>
+        <w:t>a  Boiling</w:t>
+      </w:r>
+      <w:proofErr w:type="gramEnd"/>
+      <w:r>
+        <w:rPr>
+          <w:lang w:val="en-US"/>
+        </w:rPr>
+        <w:t xml:space="preserve"> Verdict component that will display if water </w:t>
+      </w:r>
+      <w:proofErr w:type="gramStart"/>
+      <w:r>
+        <w:rPr>
+          <w:lang w:val="en-US"/>
+        </w:rPr>
+        <w:t>will boil</w:t>
+      </w:r>
+      <w:proofErr w:type="gramEnd"/>
+      <w:r>
+        <w:rPr>
+          <w:lang w:val="en-US"/>
+        </w:rPr>
+        <w:t xml:space="preserve"> or not</w:t>
+      </w:r>
+    </w:p>
+    <w:p>
+      <w:pPr>
+        <w:pStyle w:val="ListParagraph"/>
+        <w:numPr>
+          <w:ilvl w:val="0"/>
+          <w:numId w:val="1"/>
+        </w:numPr>
+        <w:rPr>
+          <w:lang w:val="en-US"/>
+        </w:rPr>
+      </w:pPr>
+      <w:r>
+        <w:rPr>
+          <w:lang w:val="en-US"/>
+        </w:rPr>
+        <w:t>Show today’s date</w:t>
+      </w:r>
+    </w:p>
+    <w:p>
+      <w:pPr>
+        <w:pStyle w:val="ListParagraph"/>
+        <w:numPr>
+          <w:ilvl w:val="0"/>
+          <w:numId w:val="1"/>
+        </w:numPr>
+        <w:rPr>
+          <w:lang w:val="en-US"/>
+        </w:rPr>
+      </w:pPr>
+      <w:r>
+        <w:rPr>
+          <w:lang w:val="en-US"/>
+        </w:rPr>
+        <w:t>Create a car component to display its color and make</w:t>
+      </w:r>
+    </w:p>
+    <w:p>
+      <w:pPr>
+        <w:pStyle w:val="ListParagraph"/>
+        <w:rPr>
+          <w:lang w:val="en-US"/>
+        </w:rPr>
+      </w:pPr>
+    </w:p>
+    <w:p>
+      <w:pPr>
+        <w:rPr>
+          <w:lang w:val="en-US"/>
+        </w:rPr>
+      </w:pPr>
+    </w:p>
+    <w:p>
+      <w:pPr>
+        <w:rPr>
+          <w:lang w:val="en-US"/>
+        </w:rPr>
+      </w:pPr>
+      <w:r>
+        <w:rPr>
+          <w:lang w:val="en-US"/>
+        </w:rPr>
+        <w:t xml:space="preserve"> State – Date 2</w:t>
+      </w:r>
+    </w:p>
+    <w:p>
+      <w:pPr>
+        <w:pStyle w:val="ListParagraph"/>
+        <w:numPr>
+          <w:ilvl w:val="0"/>
+          <w:numId w:val="2"/>
+        </w:numPr>
+        <w:rPr>
+          <w:lang w:val="en-US"/>
+        </w:rPr>
+      </w:pPr>
+      <w:r>
+        <w:rPr>
+          <w:lang w:val="en-US"/>
+        </w:rPr>
+        <w:t>Create a toggle button</w:t>
+      </w:r>
+    </w:p>
+    <w:p>
+      <w:pPr>
+        <w:pStyle w:val="ListParagraph"/>
+        <w:numPr>
+          <w:ilvl w:val="0"/>
+          <w:numId w:val="2"/>
+        </w:numPr>
+        <w:rPr>
+          <w:lang w:val="en-US"/>
+        </w:rPr>
+      </w:pPr>
+      <w:r>
+        <w:rPr>
+          <w:lang w:val="en-US"/>
+        </w:rPr>
+        <w:t xml:space="preserve">Create a car type and change its make and </w:t>
+      </w:r>
+      <w:r>
+        <w:rPr>
+          <w:lang w:val="en-US"/>
+        </w:rPr>
+        <w:t>color</w:t>
+      </w:r>
+      <w:r>
+        <w:rPr>
+          <w:lang w:val="en-US"/>
+        </w:rPr>
+        <w:t xml:space="preserve"> on click of a button</w:t>
+      </w:r>
+    </w:p>
+    <w:p>
+      <w:pPr>
+        <w:rPr>
+          <w:lang w:val="en-US"/>
+        </w:rPr>
+      </w:pPr>
+    </w:p>
+    <w:p>
+      <w:pPr>
         <w:rPr>
           <w:lang w:val="en-US"/>
         </w:rPr>
@@ -205,8 +393,100 @@
       </w:pPr>
     </w:lvl>
   </w:abstractNum>
+  <w:abstractNum w:abstractNumId="1" w15:restartNumberingAfterBreak="0">
+    <w:nsid w:val="702F1729"/>
+    <w:multiLevelType w:val="hybridMultilevel"/>
+    <w:tmpl w:val="8ECEE08C"/>
+    <w:lvl w:ilvl="0" w:tplc="4009000F">
+      <w:start w:val="1"/>
+      <w:numFmt w:val="decimal"/>
+      <w:lvlText w:val="%1."/>
+      <w:lvlJc w:val="left"/>
+      <w:pPr>
+        <w:ind w:left="720" w:hanging="360"/>
+      </w:pPr>
+      <w:rPr>
+        <w:rFonts w:hint="default"/>
+      </w:rPr>
+    </w:lvl>
+    <w:lvl w:ilvl="1" w:tplc="40090019" w:tentative="1">
+      <w:start w:val="1"/>
+      <w:numFmt w:val="lowerLetter"/>
+      <w:lvlText w:val="%2."/>
+      <w:lvlJc w:val="left"/>
+      <w:pPr>
+        <w:ind w:left="1440" w:hanging="360"/>
+      </w:pPr>
+    </w:lvl>
+    <w:lvl w:ilvl="2" w:tplc="4009001B" w:tentative="1">
+      <w:start w:val="1"/>
+      <w:numFmt w:val="lowerRoman"/>
+      <w:lvlText w:val="%3."/>
+      <w:lvlJc w:val="right"/>
+      <w:pPr>
+        <w:ind w:left="2160" w:hanging="180"/>
+      </w:pPr>
+    </w:lvl>
+    <w:lvl w:ilvl="3" w:tplc="4009000F" w:tentative="1">
+      <w:start w:val="1"/>
+      <w:numFmt w:val="decimal"/>
+      <w:lvlText w:val="%4."/>
+      <w:lvlJc w:val="left"/>
+      <w:pPr>
+        <w:ind w:left="2880" w:hanging="360"/>
+      </w:pPr>
+    </w:lvl>
+    <w:lvl w:ilvl="4" w:tplc="40090019" w:tentative="1">
+      <w:start w:val="1"/>
+      <w:numFmt w:val="lowerLetter"/>
+      <w:lvlText w:val="%5."/>
+      <w:lvlJc w:val="left"/>
+      <w:pPr>
+        <w:ind w:left="3600" w:hanging="360"/>
+      </w:pPr>
+    </w:lvl>
+    <w:lvl w:ilvl="5" w:tplc="4009001B" w:tentative="1">
+      <w:start w:val="1"/>
+      <w:numFmt w:val="lowerRoman"/>
+      <w:lvlText w:val="%6."/>
+      <w:lvlJc w:val="right"/>
+      <w:pPr>
+        <w:ind w:left="4320" w:hanging="180"/>
+      </w:pPr>
+    </w:lvl>
+    <w:lvl w:ilvl="6" w:tplc="4009000F" w:tentative="1">
+      <w:start w:val="1"/>
+      <w:numFmt w:val="decimal"/>
+      <w:lvlText w:val="%7."/>
+      <w:lvlJc w:val="left"/>
+      <w:pPr>
+        <w:ind w:left="5040" w:hanging="360"/>
+      </w:pPr>
+    </w:lvl>
+    <w:lvl w:ilvl="7" w:tplc="40090019" w:tentative="1">
+      <w:start w:val="1"/>
+      <w:numFmt w:val="lowerLetter"/>
+      <w:lvlText w:val="%8."/>
+      <w:lvlJc w:val="left"/>
+      <w:pPr>
+        <w:ind w:left="5760" w:hanging="360"/>
+      </w:pPr>
+    </w:lvl>
+    <w:lvl w:ilvl="8" w:tplc="4009001B" w:tentative="1">
+      <w:start w:val="1"/>
+      <w:numFmt w:val="lowerRoman"/>
+      <w:lvlText w:val="%9."/>
+      <w:lvlJc w:val="right"/>
+      <w:pPr>
+        <w:ind w:left="6480" w:hanging="180"/>
+      </w:pPr>
+    </w:lvl>
+  </w:abstractNum>
   <w:num w:numId="1" w16cid:durableId="914512715">
     <w:abstractNumId w:val="0"/>
+  </w:num>
+  <w:num w:numId="2" w16cid:durableId="2096365812">
+    <w:abstractNumId w:val="1"/>
   </w:num>
 </w:numbering>
 </file>

</xml_diff>